<commit_message>
Update - Main program and description file
</commit_message>
<xml_diff>
--- a/IS210-2020-1A-Enunciado del Trabajo Final.docx
+++ b/IS210-2020-1A-Enunciado del Trabajo Final.docx
@@ -1104,6 +1104,14 @@
           <w:szCs w:val="24"/>
         </w:rPr>
         <w:t>Evaluación de conocimiento (EC)</w:t>
+      </w:r>
+      <w:r>
+        <w:rPr>
+          <w:color w:val="FF0000"/>
+          <w:sz w:val="24"/>
+          <w:szCs w:val="24"/>
+        </w:rPr>
+        <w:t xml:space="preserve"> – se establece que no puede ser menor a 0</w:t>
       </w:r>
     </w:p>
     <w:p>
@@ -11236,7 +11244,7 @@
 </file>
 
 <file path=customXml/itemProps1.xml><?xml version="1.0" encoding="utf-8"?>
-<ds:datastoreItem xmlns:ds="http://schemas.openxmlformats.org/officeDocument/2006/customXml" ds:itemID="{2A286DEC-BF73-4208-B05D-F6DE8D7C0863}">
+<ds:datastoreItem xmlns:ds="http://schemas.openxmlformats.org/officeDocument/2006/customXml" ds:itemID="{F79D66D6-03A5-4426-A5A1-666E7A11619C}">
   <ds:schemaRefs>
     <ds:schemaRef ds:uri="http://schemas.openxmlformats.org/officeDocument/2006/bibliography"/>
   </ds:schemaRefs>

</xml_diff>